<commit_message>
add some linux and postgres to zongjie
</commit_message>
<xml_diff>
--- a/mianshi.docx
+++ b/mianshi.docx
@@ -4115,9 +4115,6 @@
     <w:p>
       <w:pPr>
         <w:pStyle w:val="2"/>
-        <w:rPr>
-          <w:rFonts w:hint="eastAsia"/>
-        </w:rPr>
       </w:pPr>
       <w:r>
         <w:rPr>
@@ -4130,29 +4127,92 @@
       <w:r>
         <w:t>PageContext</w:t>
       </w:r>
+      <w:r>
+        <w:rPr>
+          <w:rFonts w:hint="eastAsia"/>
+        </w:rPr>
+        <w:tab/>
+        <w:t>--</w:t>
+      </w:r>
+      <w:r>
+        <w:t xml:space="preserve"> page</w:t>
+      </w:r>
+      <w:r>
+        <w:rPr>
+          <w:rFonts w:hint="eastAsia"/>
+        </w:rPr>
+        <w:t>域</w:t>
+      </w:r>
+      <w:r>
+        <w:rPr>
+          <w:rFonts w:hint="eastAsia"/>
+        </w:rPr>
+        <w:t>（指的就是九大内置对象中的</w:t>
+      </w:r>
+      <w:r>
+        <w:rPr>
+          <w:rFonts w:hint="eastAsia"/>
+        </w:rPr>
+        <w:t>pageContext</w:t>
+      </w:r>
+      <w:r>
+        <w:rPr>
+          <w:rFonts w:hint="eastAsia"/>
+        </w:rPr>
+        <w:t>，不要被</w:t>
+      </w:r>
+      <w:r>
+        <w:rPr>
+          <w:rFonts w:hint="eastAsia"/>
+        </w:rPr>
+        <w:t>page</w:t>
+      </w:r>
+      <w:r>
+        <w:rPr>
+          <w:rFonts w:hint="eastAsia"/>
+        </w:rPr>
+        <w:t>这个单词迷惑了）</w:t>
+      </w:r>
     </w:p>
     <w:p>
       <w:r>
         <w:t>HttpRequest</w:t>
       </w:r>
+      <w:r>
+        <w:rPr>
+          <w:rFonts w:hint="eastAsia"/>
+        </w:rPr>
+        <w:tab/>
+        <w:t>--request</w:t>
+      </w:r>
     </w:p>
     <w:p>
       <w:r>
         <w:t>HttpSession</w:t>
       </w:r>
+      <w:r>
+        <w:rPr>
+          <w:rFonts w:hint="eastAsia"/>
+        </w:rPr>
+        <w:tab/>
+        <w:t>--session</w:t>
+      </w:r>
     </w:p>
     <w:p>
       <w:r>
         <w:t>ServletContext</w:t>
       </w:r>
+      <w:r>
+        <w:rPr>
+          <w:rFonts w:hint="eastAsia"/>
+        </w:rPr>
+        <w:t>--application</w:t>
+      </w:r>
     </w:p>
     <w:p/>
     <w:p>
       <w:pPr>
         <w:pStyle w:val="2"/>
-        <w:rPr>
-          <w:rFonts w:hint="eastAsia"/>
-        </w:rPr>
       </w:pPr>
       <w:r>
         <w:rPr>
@@ -4162,11 +4222,6 @@
       </w:r>
     </w:p>
     <w:p>
-      <w:pPr>
-        <w:rPr>
-          <w:rFonts w:hint="eastAsia"/>
-        </w:rPr>
-      </w:pPr>
       <w:r>
         <w:rPr>
           <w:rFonts w:hint="eastAsia"/>
@@ -4188,13 +4243,7 @@
         </w:r>
       </w:hyperlink>
     </w:p>
-    <w:p>
-      <w:pPr>
-        <w:rPr>
-          <w:rFonts w:hint="eastAsia"/>
-        </w:rPr>
-      </w:pPr>
-    </w:p>
+    <w:p/>
     <w:p>
       <w:r>
         <w:t xml:space="preserve">PageContext </w:t>
@@ -4219,7 +4268,11 @@
       </w:r>
       <w:r>
         <w:rPr>
-          <w:rFonts w:hint="eastAsia"/>
+          <w:rFonts w:ascii="微软雅黑" w:eastAsia="微软雅黑" w:hAnsi="微软雅黑" w:hint="eastAsia"/>
+          <w:color w:val="4F4F4F"/>
+          <w:sz w:val="20"/>
+          <w:szCs w:val="20"/>
+          <w:shd w:val="clear" w:color="auto" w:fill="FFFFFF"/>
         </w:rPr>
         <w:t xml:space="preserve"> </w:t>
       </w:r>
@@ -4227,6 +4280,42 @@
         <w:rPr>
           <w:rFonts w:hint="eastAsia"/>
         </w:rPr>
+        <w:t>jsp</w:t>
+      </w:r>
+      <w:r>
+        <w:rPr>
+          <w:rFonts w:hint="eastAsia"/>
+        </w:rPr>
+        <w:t>上下文对象</w:t>
+      </w:r>
+      <w:r>
+        <w:rPr>
+          <w:rFonts w:hint="eastAsia"/>
+        </w:rPr>
+        <w:t>，提供了对</w:t>
+      </w:r>
+      <w:r>
+        <w:rPr>
+          <w:rFonts w:hint="eastAsia"/>
+        </w:rPr>
+        <w:t>jsp</w:t>
+      </w:r>
+      <w:r>
+        <w:rPr>
+          <w:rFonts w:hint="eastAsia"/>
+        </w:rPr>
+        <w:t>页面所有对象以及命名空间的访问</w:t>
+      </w:r>
+      <w:r>
+        <w:rPr>
+          <w:rFonts w:hint="eastAsia"/>
+        </w:rPr>
+        <w:t>。</w:t>
+      </w:r>
+      <w:r>
+        <w:rPr>
+          <w:rFonts w:hint="eastAsia"/>
+        </w:rPr>
         <w:t>一个</w:t>
       </w:r>
       <w:r>
@@ -4245,13 +4334,333 @@
         <w:rPr>
           <w:rFonts w:hint="eastAsia"/>
         </w:rPr>
+        <w:t>pageContext</w:t>
+      </w:r>
+      <w:r>
+        <w:rPr>
+          <w:rFonts w:hint="eastAsia"/>
+        </w:rPr>
+        <w:t>，当重定向或者请求转发之后，</w:t>
+      </w:r>
+      <w:r>
+        <w:rPr>
+          <w:rFonts w:hint="eastAsia"/>
+        </w:rPr>
+        <w:t>pageContext</w:t>
+      </w:r>
+      <w:r>
+        <w:rPr>
+          <w:rFonts w:hint="eastAsia"/>
+        </w:rPr>
+        <w:t>都是当前</w:t>
+      </w:r>
+      <w:r>
+        <w:rPr>
+          <w:rFonts w:hint="eastAsia"/>
+        </w:rPr>
+        <w:t>jsp</w:t>
+      </w:r>
+      <w:r>
+        <w:rPr>
+          <w:rFonts w:hint="eastAsia"/>
+        </w:rPr>
+        <w:t>自己了，与上一个不同。</w:t>
+      </w:r>
+      <w:r>
+        <w:rPr>
+          <w:rFonts w:hint="eastAsia"/>
+        </w:rPr>
+        <w:t xml:space="preserve">pageContext </w:t>
+      </w:r>
+      <w:r>
+        <w:rPr>
+          <w:rFonts w:hint="eastAsia"/>
+        </w:rPr>
+        <w:t>对象的作用是取得任何范围的参数，通过它可以获取</w:t>
+      </w:r>
+      <w:r>
+        <w:rPr>
+          <w:rFonts w:hint="eastAsia"/>
+        </w:rPr>
+        <w:t xml:space="preserve"> JSP</w:t>
+      </w:r>
+      <w:r>
+        <w:rPr>
+          <w:rFonts w:hint="eastAsia"/>
+        </w:rPr>
+        <w:t>页面的</w:t>
+      </w:r>
+      <w:r>
+        <w:rPr>
+          <w:rFonts w:hint="eastAsia"/>
+        </w:rPr>
+        <w:t>out</w:t>
+      </w:r>
+      <w:r>
+        <w:rPr>
+          <w:rFonts w:hint="eastAsia"/>
+        </w:rPr>
+        <w:t>、</w:t>
+      </w:r>
+      <w:r>
+        <w:rPr>
+          <w:rFonts w:hint="eastAsia"/>
+        </w:rPr>
+        <w:t>request</w:t>
+      </w:r>
+      <w:r>
+        <w:rPr>
+          <w:rFonts w:hint="eastAsia"/>
+        </w:rPr>
+        <w:t>、</w:t>
+      </w:r>
+      <w:r>
+        <w:rPr>
+          <w:rFonts w:hint="eastAsia"/>
+        </w:rPr>
+        <w:t>reponse</w:t>
+      </w:r>
+      <w:r>
+        <w:rPr>
+          <w:rFonts w:hint="eastAsia"/>
+        </w:rPr>
+        <w:t>、</w:t>
+      </w:r>
+      <w:r>
+        <w:rPr>
+          <w:rFonts w:hint="eastAsia"/>
+        </w:rPr>
+        <w:t>session</w:t>
+      </w:r>
+      <w:r>
+        <w:rPr>
+          <w:rFonts w:hint="eastAsia"/>
+        </w:rPr>
+        <w:t>、</w:t>
+      </w:r>
+      <w:r>
+        <w:rPr>
+          <w:rFonts w:hint="eastAsia"/>
+        </w:rPr>
+        <w:t xml:space="preserve">application </w:t>
+      </w:r>
+      <w:r>
+        <w:rPr>
+          <w:rFonts w:hint="eastAsia"/>
+        </w:rPr>
+        <w:t>等</w:t>
+      </w:r>
+      <w:r>
+        <w:rPr>
+          <w:rFonts w:hint="eastAsia"/>
+        </w:rPr>
+        <w:t>另外八个</w:t>
+      </w:r>
+      <w:r>
+        <w:rPr>
+          <w:rFonts w:hint="eastAsia"/>
+        </w:rPr>
+        <w:t>对象。</w:t>
+      </w:r>
+      <w:r>
+        <w:rPr>
+          <w:rFonts w:hint="eastAsia"/>
+        </w:rPr>
+        <w:t>pageContext</w:t>
+      </w:r>
+      <w:r>
+        <w:rPr>
+          <w:rFonts w:hint="eastAsia"/>
+        </w:rPr>
+        <w:t>对象的</w:t>
+      </w:r>
+      <w:r>
+        <w:rPr>
+          <w:rFonts w:hint="eastAsia"/>
+        </w:rPr>
+        <w:lastRenderedPageBreak/>
+        <w:t>创建</w:t>
+      </w:r>
+      <w:r>
+        <w:rPr>
+          <w:rFonts w:hint="eastAsia"/>
+        </w:rPr>
+        <w:t>和初始化都是由容器来完成的，在</w:t>
+      </w:r>
+      <w:r>
+        <w:rPr>
+          <w:rFonts w:hint="eastAsia"/>
+        </w:rPr>
+        <w:t>JSP</w:t>
+      </w:r>
+      <w:r>
+        <w:rPr>
+          <w:rFonts w:hint="eastAsia"/>
+        </w:rPr>
+        <w:t>页面中可以直接使用</w:t>
+      </w:r>
+      <w:r>
+        <w:rPr>
+          <w:rFonts w:hint="eastAsia"/>
+        </w:rPr>
+        <w:t xml:space="preserve"> pageContext</w:t>
+      </w:r>
+      <w:r>
+        <w:rPr>
+          <w:rFonts w:hint="eastAsia"/>
+        </w:rPr>
+        <w:t>对象。</w:t>
+      </w:r>
+    </w:p>
+    <w:p>
+      <w:r>
+        <w:t>HttpRequest -- request</w:t>
+      </w:r>
+    </w:p>
+    <w:p>
+      <w:r>
+        <w:t>HttpResponse -- response</w:t>
+      </w:r>
+    </w:p>
+    <w:p>
+      <w:r>
+        <w:t>HttpSession -- session</w:t>
+      </w:r>
+    </w:p>
+    <w:p>
+      <w:r>
+        <w:rPr>
+          <w:rFonts w:hint="eastAsia"/>
+        </w:rPr>
+        <w:t>Throwable</w:t>
+      </w:r>
+      <w:r>
+        <w:t xml:space="preserve"> -- exception</w:t>
+      </w:r>
+    </w:p>
+    <w:p>
+      <w:r>
+        <w:t>JSPWritter -- out</w:t>
+      </w:r>
+    </w:p>
+    <w:p>
+      <w:r>
+        <w:t xml:space="preserve">ServletContext </w:t>
+      </w:r>
+      <w:r>
+        <w:t>–</w:t>
+      </w:r>
+      <w:r>
+        <w:t xml:space="preserve"> application</w:t>
+      </w:r>
+      <w:r>
+        <w:rPr>
+          <w:rFonts w:hint="eastAsia"/>
+        </w:rPr>
+        <w:t xml:space="preserve">, </w:t>
+      </w:r>
+      <w:r>
+        <w:rPr>
+          <w:rFonts w:hint="eastAsia"/>
+        </w:rPr>
+        <w:t>是所有</w:t>
+      </w:r>
+      <w:r>
+        <w:rPr>
+          <w:rFonts w:hint="eastAsia"/>
+        </w:rPr>
+        <w:t>servelt</w:t>
+      </w:r>
+      <w:r>
+        <w:rPr>
+          <w:rFonts w:hint="eastAsia"/>
+        </w:rPr>
+        <w:t>共享数据的地方</w:t>
+      </w:r>
+    </w:p>
+    <w:p>
+      <w:r>
+        <w:t>ServletConfig -- config</w:t>
+      </w:r>
+    </w:p>
+    <w:p>
+      <w:r>
+        <w:t>Object</w:t>
+      </w:r>
+      <w:r>
+        <w:rPr>
+          <w:rFonts w:hint="eastAsia"/>
+        </w:rPr>
+        <w:t>(HttpJspPage)</w:t>
+      </w:r>
+      <w:r>
+        <w:t xml:space="preserve"> – </w:t>
+      </w:r>
+      <w:r>
+        <w:rPr>
+          <w:rFonts w:hint="eastAsia"/>
+        </w:rPr>
+        <w:t>page</w:t>
+      </w:r>
+      <w:r>
+        <w:rPr>
+          <w:rFonts w:hint="eastAsia"/>
+        </w:rPr>
+        <w:t>，</w:t>
+      </w:r>
+      <w:r>
+        <w:rPr>
+          <w:rFonts w:hint="eastAsia"/>
+        </w:rPr>
         <w:t>this</w:t>
       </w:r>
       <w:r>
         <w:rPr>
           <w:rFonts w:hint="eastAsia"/>
         </w:rPr>
-        <w:t>，当重定向或者请求转发之后，</w:t>
+        <w:t xml:space="preserve"> </w:t>
+      </w:r>
+      <w:r>
+        <w:rPr>
+          <w:rFonts w:hint="eastAsia"/>
+        </w:rPr>
+        <w:t>。</w:t>
+      </w:r>
+      <w:r>
+        <w:rPr>
+          <w:rFonts w:hint="eastAsia"/>
+        </w:rPr>
+        <w:t xml:space="preserve">  </w:t>
+      </w:r>
+      <w:r>
+        <w:rPr>
+          <w:rFonts w:hint="eastAsia"/>
+        </w:rPr>
+        <w:t>是这个</w:t>
+      </w:r>
+      <w:r>
+        <w:rPr>
+          <w:rFonts w:hint="eastAsia"/>
+        </w:rPr>
+        <w:t>jsp</w:t>
+      </w:r>
+      <w:r>
+        <w:rPr>
+          <w:rFonts w:hint="eastAsia"/>
+        </w:rPr>
+        <w:t>生成的</w:t>
+      </w:r>
+      <w:r>
+        <w:rPr>
+          <w:rFonts w:hint="eastAsia"/>
+        </w:rPr>
+        <w:t>servlet</w:t>
+      </w:r>
+      <w:r>
+        <w:rPr>
+          <w:rFonts w:hint="eastAsia"/>
+        </w:rPr>
+        <w:t>中的</w:t>
       </w:r>
       <w:r>
         <w:rPr>
@@ -4263,381 +4672,59 @@
         <w:rPr>
           <w:rFonts w:hint="eastAsia"/>
         </w:rPr>
-        <w:t>都是当前</w:t>
-      </w:r>
-      <w:r>
-        <w:rPr>
-          <w:rFonts w:hint="eastAsia"/>
-        </w:rPr>
-        <w:t>jsp</w:t>
-      </w:r>
-      <w:r>
-        <w:rPr>
-          <w:rFonts w:hint="eastAsia"/>
-        </w:rPr>
-        <w:t>自己了，与上一个不同。</w:t>
-      </w:r>
-      <w:r>
-        <w:rPr>
-          <w:rFonts w:hint="eastAsia"/>
-        </w:rPr>
-        <w:t xml:space="preserve">pageContext </w:t>
-      </w:r>
-      <w:r>
-        <w:rPr>
-          <w:rFonts w:hint="eastAsia"/>
-        </w:rPr>
-        <w:t>对象的作用是取得任何范围的参数，通过它可以获取</w:t>
-      </w:r>
-      <w:r>
-        <w:rPr>
-          <w:rFonts w:hint="eastAsia"/>
-        </w:rPr>
-        <w:t xml:space="preserve"> JSP</w:t>
-      </w:r>
-      <w:r>
-        <w:rPr>
-          <w:rFonts w:hint="eastAsia"/>
-        </w:rPr>
-        <w:t>页面的</w:t>
-      </w:r>
-      <w:r>
-        <w:rPr>
-          <w:rFonts w:hint="eastAsia"/>
-        </w:rPr>
-        <w:t>out</w:t>
-      </w:r>
-      <w:r>
-        <w:rPr>
-          <w:rFonts w:hint="eastAsia"/>
-        </w:rPr>
-        <w:t>、</w:t>
-      </w:r>
-      <w:r>
-        <w:rPr>
-          <w:rFonts w:hint="eastAsia"/>
-        </w:rPr>
-        <w:t>request</w:t>
-      </w:r>
-      <w:r>
-        <w:rPr>
-          <w:rFonts w:hint="eastAsia"/>
-        </w:rPr>
-        <w:t>、</w:t>
-      </w:r>
-      <w:r>
-        <w:rPr>
-          <w:rFonts w:hint="eastAsia"/>
-        </w:rPr>
-        <w:t>reponse</w:t>
-      </w:r>
-      <w:r>
-        <w:rPr>
-          <w:rFonts w:hint="eastAsia"/>
-        </w:rPr>
-        <w:t>、</w:t>
-      </w:r>
-      <w:r>
-        <w:rPr>
-          <w:rFonts w:hint="eastAsia"/>
-        </w:rPr>
-        <w:t>session</w:t>
-      </w:r>
-      <w:r>
-        <w:rPr>
-          <w:rFonts w:hint="eastAsia"/>
-        </w:rPr>
-        <w:t>、</w:t>
-      </w:r>
-      <w:r>
-        <w:rPr>
-          <w:rFonts w:hint="eastAsia"/>
-        </w:rPr>
-        <w:t xml:space="preserve">application </w:t>
-      </w:r>
-      <w:r>
-        <w:rPr>
-          <w:rFonts w:hint="eastAsia"/>
-        </w:rPr>
-        <w:t>等</w:t>
-      </w:r>
-      <w:r>
-        <w:rPr>
-          <w:rFonts w:hint="eastAsia"/>
-        </w:rPr>
-        <w:t>另外八个</w:t>
-      </w:r>
-      <w:r>
-        <w:rPr>
-          <w:rFonts w:hint="eastAsia"/>
-        </w:rPr>
-        <w:t>对象。</w:t>
-      </w:r>
-      <w:r>
-        <w:rPr>
-          <w:rFonts w:hint="eastAsia"/>
-        </w:rPr>
-        <w:t>pageContext</w:t>
-      </w:r>
-      <w:r>
-        <w:rPr>
-          <w:rFonts w:hint="eastAsia"/>
-        </w:rPr>
-        <w:t>对象的创建和初始化都是由容器来完成的，在</w:t>
-      </w:r>
-      <w:r>
-        <w:rPr>
-          <w:rFonts w:hint="eastAsia"/>
-        </w:rPr>
+        <w:t>，也就是</w:t>
+      </w:r>
+      <w:r>
+        <w:rPr>
+          <w:rFonts w:hint="eastAsia"/>
+        </w:rPr>
+        <w:t>servlet</w:t>
+      </w:r>
+      <w:r>
+        <w:rPr>
+          <w:rFonts w:hint="eastAsia"/>
+        </w:rPr>
+        <w:t>对象本身</w:t>
+      </w:r>
+      <w:r>
+        <w:rPr>
+          <w:rFonts w:hint="eastAsia"/>
+        </w:rPr>
+        <w:t>。</w:t>
+      </w:r>
+    </w:p>
+    <w:p>
+      <w:r>
+        <w:t>page</w:t>
+      </w:r>
+      <w:r>
+        <w:t>对象是对该页面实例的实际引用。可以认为它是表示整个</w:t>
+      </w:r>
+      <w:r>
         <w:t>JSP</w:t>
       </w:r>
       <w:r>
-        <w:rPr>
-          <w:rFonts w:hint="eastAsia"/>
-        </w:rPr>
-        <w:t>页面中可以直接使用</w:t>
-      </w:r>
-      <w:r>
-        <w:rPr>
-          <w:rFonts w:hint="eastAsia"/>
-        </w:rPr>
-        <w:t xml:space="preserve"> pageContext</w:t>
-      </w:r>
-      <w:r>
-        <w:rPr>
-          <w:rFonts w:hint="eastAsia"/>
-        </w:rPr>
-        <w:t>对象。</w:t>
-      </w:r>
-    </w:p>
-    <w:p>
-      <w:r>
-        <w:t>HttpRequest -- request</w:t>
-      </w:r>
-    </w:p>
-    <w:p>
-      <w:r>
-        <w:lastRenderedPageBreak/>
-        <w:t>HttpResponse -- response</w:t>
-      </w:r>
-    </w:p>
-    <w:p>
-      <w:r>
-        <w:t>HttpSession -- session</w:t>
-      </w:r>
-    </w:p>
-    <w:p>
-      <w:r>
-        <w:rPr>
-          <w:rFonts w:hint="eastAsia"/>
-        </w:rPr>
-        <w:t>Throwable</w:t>
-      </w:r>
-      <w:r>
-        <w:t xml:space="preserve"> -- exception</w:t>
-      </w:r>
-    </w:p>
-    <w:p>
-      <w:r>
-        <w:t>JSPWritter -- out</w:t>
-      </w:r>
-    </w:p>
-    <w:p>
-      <w:r>
-        <w:t xml:space="preserve">ServletContext </w:t>
-      </w:r>
-      <w:r>
-        <w:t>–</w:t>
-      </w:r>
-      <w:r>
-        <w:t xml:space="preserve"> application</w:t>
-      </w:r>
-      <w:r>
-        <w:rPr>
-          <w:rFonts w:hint="eastAsia"/>
-        </w:rPr>
-        <w:t xml:space="preserve">, </w:t>
-      </w:r>
-      <w:r>
-        <w:rPr>
-          <w:rFonts w:hint="eastAsia"/>
-        </w:rPr>
-        <w:t>是所有</w:t>
-      </w:r>
-      <w:r>
-        <w:rPr>
-          <w:rFonts w:hint="eastAsia"/>
-        </w:rPr>
-        <w:t>servelt</w:t>
-      </w:r>
-      <w:r>
-        <w:rPr>
-          <w:rFonts w:hint="eastAsia"/>
-        </w:rPr>
-        <w:t>共享数据的地方</w:t>
-      </w:r>
-    </w:p>
-    <w:p>
-      <w:r>
-        <w:t>ServletConfig -- config</w:t>
-      </w:r>
-    </w:p>
-    <w:p>
-      <w:pPr>
-        <w:rPr>
-          <w:rFonts w:hint="eastAsia"/>
-        </w:rPr>
-      </w:pPr>
-      <w:r>
-        <w:t>Object</w:t>
-      </w:r>
-      <w:r>
-        <w:rPr>
-          <w:rFonts w:hint="eastAsia"/>
-        </w:rPr>
-        <w:t>(HttpJspPage)</w:t>
-      </w:r>
-      <w:r>
-        <w:t xml:space="preserve"> – </w:t>
-      </w:r>
-      <w:r>
-        <w:rPr>
-          <w:rFonts w:hint="eastAsia"/>
-        </w:rPr>
+        <w:t>页面的对象。</w:t>
+      </w:r>
+    </w:p>
+    <w:p>
+      <w:r>
         <w:t>page</w:t>
       </w:r>
       <w:r>
-        <w:rPr>
-          <w:rFonts w:hint="eastAsia"/>
-        </w:rPr>
-        <w:t>，</w:t>
-      </w:r>
-      <w:r>
-        <w:rPr>
-          <w:rFonts w:hint="eastAsia"/>
-        </w:rPr>
+        <w:t>对象是</w:t>
+      </w:r>
+      <w:r>
         <w:t>this</w:t>
       </w:r>
       <w:r>
-        <w:rPr>
-          <w:rFonts w:hint="eastAsia"/>
-        </w:rPr>
-        <w:t xml:space="preserve"> </w:t>
-      </w:r>
-      <w:r>
-        <w:rPr>
-          <w:rFonts w:hint="eastAsia"/>
-        </w:rPr>
-        <w:t>。</w:t>
-      </w:r>
-      <w:r>
-        <w:rPr>
-          <w:rFonts w:hint="eastAsia"/>
-        </w:rPr>
-        <w:t xml:space="preserve">  </w:t>
-      </w:r>
-      <w:r>
-        <w:rPr>
-          <w:rFonts w:hint="eastAsia"/>
-        </w:rPr>
-        <w:t>是这个</w:t>
-      </w:r>
-      <w:r>
-        <w:rPr>
-          <w:rFonts w:hint="eastAsia"/>
-        </w:rPr>
-        <w:t>jsp</w:t>
-      </w:r>
-      <w:r>
-        <w:rPr>
-          <w:rFonts w:hint="eastAsia"/>
-        </w:rPr>
-        <w:t>生成的</w:t>
-      </w:r>
-      <w:r>
-        <w:rPr>
-          <w:rFonts w:hint="eastAsia"/>
-        </w:rPr>
-        <w:t>servlet</w:t>
-      </w:r>
-      <w:r>
-        <w:rPr>
-          <w:rFonts w:hint="eastAsia"/>
-        </w:rPr>
-        <w:t>中的</w:t>
-      </w:r>
-      <w:r>
-        <w:rPr>
-          <w:rFonts w:hint="eastAsia"/>
-        </w:rPr>
-        <w:t>this</w:t>
-      </w:r>
-      <w:r>
-        <w:rPr>
-          <w:rFonts w:hint="eastAsia"/>
-        </w:rPr>
-        <w:t>，也就是</w:t>
-      </w:r>
-      <w:r>
-        <w:rPr>
-          <w:rFonts w:hint="eastAsia"/>
-        </w:rPr>
-        <w:t>servlet</w:t>
-      </w:r>
-      <w:r>
-        <w:rPr>
-          <w:rFonts w:hint="eastAsia"/>
-        </w:rPr>
-        <w:t>对象本身</w:t>
-      </w:r>
-      <w:r>
-        <w:rPr>
-          <w:rFonts w:hint="eastAsia"/>
-        </w:rPr>
-        <w:t>。</w:t>
-      </w:r>
-    </w:p>
-    <w:p>
-      <w:r>
-        <w:t>page</w:t>
-      </w:r>
-      <w:r>
-        <w:t>对象是对该页面实例的实际引用。可以认为它是表示整个</w:t>
-      </w:r>
-      <w:r>
-        <w:t>JSP</w:t>
-      </w:r>
-      <w:r>
-        <w:t>页面的对象。</w:t>
-      </w:r>
-    </w:p>
-    <w:p>
-      <w:r>
-        <w:t>page</w:t>
-      </w:r>
-      <w:r>
-        <w:t>对象是</w:t>
-      </w:r>
-      <w:r>
-        <w:t>this</w:t>
-      </w:r>
-      <w:r>
         <w:t>对象的直接同义词。</w:t>
       </w:r>
     </w:p>
-    <w:p>
-      <w:pPr>
-        <w:rPr>
-          <w:rFonts w:hint="eastAsia"/>
-        </w:rPr>
-      </w:pPr>
-    </w:p>
+    <w:p/>
     <w:p>
       <w:pPr>
         <w:pStyle w:val="2"/>
-        <w:rPr>
-          <w:rFonts w:hint="eastAsia"/>
-        </w:rPr>
       </w:pPr>
       <w:r>
         <w:rPr>
@@ -6629,7 +6716,7 @@
         <w:spacing w:before="125" w:after="125"/>
         <w:jc w:val="left"/>
         <w:rPr>
-          <w:rFonts w:ascii="Verdana" w:eastAsia="宋体" w:hAnsi="Verdana" w:cs="宋体" w:hint="eastAsia"/>
+          <w:rFonts w:ascii="Verdana" w:eastAsia="宋体" w:hAnsi="Verdana" w:cs="宋体"/>
           <w:color w:val="333333"/>
           <w:kern w:val="0"/>
           <w:sz w:val="18"/>
@@ -6651,7 +6738,6 @@
       <w:pPr>
         <w:pStyle w:val="2"/>
         <w:rPr>
-          <w:rFonts w:hint="eastAsia"/>
           <w:kern w:val="0"/>
         </w:rPr>
       </w:pPr>
@@ -6666,9 +6752,6 @@
     <w:p>
       <w:pPr>
         <w:pStyle w:val="3"/>
-        <w:rPr>
-          <w:rFonts w:hint="eastAsia"/>
-        </w:rPr>
       </w:pPr>
       <w:r>
         <w:rPr>
@@ -6678,11 +6761,6 @@
       </w:r>
     </w:p>
     <w:p>
-      <w:pPr>
-        <w:rPr>
-          <w:rFonts w:hint="eastAsia"/>
-        </w:rPr>
-      </w:pPr>
       <w:r>
         <w:rPr>
           <w:rFonts w:hint="eastAsia"/>
@@ -6747,9 +6825,6 @@
     <w:p>
       <w:pPr>
         <w:pStyle w:val="3"/>
-        <w:rPr>
-          <w:rFonts w:hint="eastAsia"/>
-        </w:rPr>
       </w:pPr>
       <w:r>
         <w:rPr>
@@ -6760,11 +6835,6 @@
       </w:r>
     </w:p>
     <w:p>
-      <w:pPr>
-        <w:rPr>
-          <w:rFonts w:hint="eastAsia"/>
-        </w:rPr>
-      </w:pPr>
       <w:r>
         <w:rPr>
           <w:rFonts w:hint="eastAsia"/>
@@ -6797,11 +6867,6 @@
       </w:r>
     </w:p>
     <w:p>
-      <w:pPr>
-        <w:rPr>
-          <w:rFonts w:hint="eastAsia"/>
-        </w:rPr>
-      </w:pPr>
       <w:r>
         <w:rPr>
           <w:rFonts w:hint="eastAsia"/>
@@ -6858,11 +6923,6 @@
       </w:r>
     </w:p>
     <w:p>
-      <w:pPr>
-        <w:rPr>
-          <w:rFonts w:hint="eastAsia"/>
-        </w:rPr>
-      </w:pPr>
       <w:r>
         <w:rPr>
           <w:rFonts w:hint="eastAsia"/>
@@ -6927,9 +6987,6 @@
     <w:p>
       <w:pPr>
         <w:pStyle w:val="3"/>
-        <w:rPr>
-          <w:rFonts w:hint="eastAsia"/>
-        </w:rPr>
       </w:pPr>
       <w:r>
         <w:rPr>
@@ -9634,40 +9691,13 @@
         <w:t>，不过效果谁用谁知道。</w:t>
       </w:r>
     </w:p>
-    <w:p>
-      <w:pPr>
-        <w:rPr>
-          <w:rFonts w:hint="eastAsia"/>
-        </w:rPr>
-      </w:pPr>
-    </w:p>
-    <w:p>
-      <w:pPr>
-        <w:rPr>
-          <w:rFonts w:hint="eastAsia"/>
-        </w:rPr>
-      </w:pPr>
-    </w:p>
-    <w:p>
-      <w:pPr>
-        <w:rPr>
-          <w:rFonts w:hint="eastAsia"/>
-        </w:rPr>
-      </w:pPr>
-    </w:p>
-    <w:p>
-      <w:pPr>
-        <w:rPr>
-          <w:rFonts w:hint="eastAsia"/>
-        </w:rPr>
-      </w:pPr>
-    </w:p>
+    <w:p/>
+    <w:p/>
+    <w:p/>
+    <w:p/>
     <w:p>
       <w:pPr>
         <w:pStyle w:val="2"/>
-        <w:rPr>
-          <w:rFonts w:hint="eastAsia"/>
-        </w:rPr>
       </w:pPr>
       <w:r>
         <w:rPr>
@@ -10678,6 +10708,7 @@
   <w:style w:type="character" w:default="1" w:styleId="a0">
     <w:name w:val="Default Paragraph Font"/>
     <w:uiPriority w:val="1"/>
+    <w:semiHidden/>
     <w:unhideWhenUsed/>
   </w:style>
   <w:style w:type="table" w:default="1" w:styleId="a1">

</xml_diff>